<commit_message>
Add PZ Refactoring Add Similarity Add circe for serialization Demonstration improvements
</commit_message>
<xml_diff>
--- a/Documentation/Техническое задание.docx
+++ b/Documentation/Техническое задание.docx
@@ -1,6 +1,6 @@
 
 <file path=word/document.xml><?xml version="1.0" encoding="utf-8"?>
-<w:document xmlns:wpc="http://schemas.microsoft.com/office/word/2010/wordprocessingCanvas" xmlns:mo="http://schemas.microsoft.com/office/mac/office/2008/main" xmlns:mc="http://schemas.openxmlformats.org/markup-compatibility/2006" xmlns:mv="urn:schemas-microsoft-com:mac:vml" xmlns:o="urn:schemas-microsoft-com:office:office" xmlns:r="http://schemas.openxmlformats.org/officeDocument/2006/relationships" xmlns:m="http://schemas.openxmlformats.org/officeDocument/2006/math" xmlns:v="urn:schemas-microsoft-com:vml" xmlns:wp14="http://schemas.microsoft.com/office/word/2010/wordprocessingDrawing" xmlns:wp="http://schemas.openxmlformats.org/drawingml/2006/wordprocessingDrawing" xmlns:w10="urn:schemas-microsoft-com:office:word" xmlns:w="http://schemas.openxmlformats.org/wordprocessingml/2006/main" xmlns:w14="http://schemas.microsoft.com/office/word/2010/wordml" xmlns:w15="http://schemas.microsoft.com/office/word/2012/wordml" xmlns:wpg="http://schemas.microsoft.com/office/word/2010/wordprocessingGroup" xmlns:wpi="http://schemas.microsoft.com/office/word/2010/wordprocessingInk" xmlns:wne="http://schemas.microsoft.com/office/word/2006/wordml" xmlns:wps="http://schemas.microsoft.com/office/word/2010/wordprocessingShape" mc:Ignorable="w14 w15 wp14">
+<w:document xmlns:wpc="http://schemas.microsoft.com/office/word/2010/wordprocessingCanvas" xmlns:cx="http://schemas.microsoft.com/office/drawing/2014/chartex" xmlns:cx1="http://schemas.microsoft.com/office/drawing/2015/9/8/chartex" xmlns:cx2="http://schemas.microsoft.com/office/drawing/2015/10/21/chartex" xmlns:cx3="http://schemas.microsoft.com/office/drawing/2016/5/9/chartex" xmlns:cx4="http://schemas.microsoft.com/office/drawing/2016/5/10/chartex" xmlns:cx5="http://schemas.microsoft.com/office/drawing/2016/5/11/chartex" xmlns:cx6="http://schemas.microsoft.com/office/drawing/2016/5/12/chartex" xmlns:cx7="http://schemas.microsoft.com/office/drawing/2016/5/13/chartex" xmlns:cx8="http://schemas.microsoft.com/office/drawing/2016/5/14/chartex" xmlns:mc="http://schemas.openxmlformats.org/markup-compatibility/2006" xmlns:aink="http://schemas.microsoft.com/office/drawing/2016/ink" xmlns:am3d="http://schemas.microsoft.com/office/drawing/2017/model3d" xmlns:o="urn:schemas-microsoft-com:office:office" xmlns:r="http://schemas.openxmlformats.org/officeDocument/2006/relationships" xmlns:m="http://schemas.openxmlformats.org/officeDocument/2006/math" xmlns:v="urn:schemas-microsoft-com:vml" xmlns:wp14="http://schemas.microsoft.com/office/word/2010/wordprocessingDrawing" xmlns:wp="http://schemas.openxmlformats.org/drawingml/2006/wordprocessingDrawing" xmlns:w10="urn:schemas-microsoft-com:office:word" xmlns:w="http://schemas.openxmlformats.org/wordprocessingml/2006/main" xmlns:w14="http://schemas.microsoft.com/office/word/2010/wordml" xmlns:w15="http://schemas.microsoft.com/office/word/2012/wordml" xmlns:w16cid="http://schemas.microsoft.com/office/word/2016/wordml/cid" xmlns:w16se="http://schemas.microsoft.com/office/word/2015/wordml/symex" xmlns:wpg="http://schemas.microsoft.com/office/word/2010/wordprocessingGroup" xmlns:wpi="http://schemas.microsoft.com/office/word/2010/wordprocessingInk" xmlns:wne="http://schemas.microsoft.com/office/word/2006/wordml" xmlns:wps="http://schemas.microsoft.com/office/word/2010/wordprocessingShape" mc:Ignorable="w14 w15 w16se w16cid wp14">
   <w:body>
     <w:p>
       <w:pPr>
@@ -4535,12 +4535,7 @@
         <w:t xml:space="preserve">Программный продукт предназначен для </w:t>
       </w:r>
       <w:r>
-        <w:t>организации распределенных вычислений на основе гистограммной модели с и</w:t>
-      </w:r>
-      <w:bookmarkStart w:id="10" w:name="_GoBack"/>
-      <w:bookmarkEnd w:id="10"/>
-      <w:r>
-        <w:t>спользованием Apache Spark.</w:t>
+        <w:t>организации распределенных вычислений на основе гистограммной модели с использованием Apache Spark.</w:t>
       </w:r>
     </w:p>
     <w:p/>
@@ -4549,11 +4544,11 @@
         <w:pStyle w:val="Heading2"/>
         <w:spacing w:before="168" w:after="24"/>
       </w:pPr>
-      <w:bookmarkStart w:id="11" w:name="_Toc498276898"/>
+      <w:bookmarkStart w:id="10" w:name="_Toc498276898"/>
       <w:r>
         <w:t>3.2. Эксплуатационное назначение</w:t>
       </w:r>
-      <w:bookmarkEnd w:id="11"/>
+      <w:bookmarkEnd w:id="10"/>
     </w:p>
     <w:p>
       <w:pPr>
@@ -4594,19 +4589,19 @@
       <w:pPr>
         <w:pStyle w:val="Heading1"/>
       </w:pPr>
-      <w:bookmarkStart w:id="12" w:name="_Toc498276899"/>
+      <w:bookmarkStart w:id="11" w:name="_Toc498276899"/>
       <w:r>
         <w:lastRenderedPageBreak/>
         <w:t>Требования к программе</w:t>
       </w:r>
-      <w:bookmarkEnd w:id="12"/>
+      <w:bookmarkEnd w:id="11"/>
     </w:p>
     <w:p>
       <w:pPr>
         <w:pStyle w:val="Heading2"/>
         <w:spacing w:before="168" w:after="24"/>
       </w:pPr>
-      <w:bookmarkStart w:id="13" w:name="_Toc498276900"/>
+      <w:bookmarkStart w:id="12" w:name="_Toc498276900"/>
       <w:r>
         <w:t>4.1</w:t>
       </w:r>
@@ -4616,7 +4611,7 @@
       <w:r>
         <w:t xml:space="preserve"> Требования к функциональным характеристикам программы</w:t>
       </w:r>
-      <w:bookmarkEnd w:id="13"/>
+      <w:bookmarkEnd w:id="12"/>
     </w:p>
     <w:p>
       <w:pPr>
@@ -4818,7 +4813,7 @@
         <w:pStyle w:val="Heading2"/>
         <w:spacing w:before="168" w:after="24"/>
       </w:pPr>
-      <w:bookmarkStart w:id="14" w:name="_Toc498276901"/>
+      <w:bookmarkStart w:id="13" w:name="_Toc498276901"/>
       <w:r>
         <w:t>4.2</w:t>
       </w:r>
@@ -4831,7 +4826,7 @@
       <w:r>
         <w:t>Требование к входным данным</w:t>
       </w:r>
-      <w:bookmarkEnd w:id="14"/>
+      <w:bookmarkEnd w:id="13"/>
       <w:r>
         <w:t xml:space="preserve"> </w:t>
       </w:r>
@@ -4859,7 +4854,7 @@
         </w:numPr>
         <w:jc w:val="both"/>
       </w:pPr>
-      <w:bookmarkStart w:id="15" w:name="_Hlk482413250"/>
+      <w:bookmarkStart w:id="14" w:name="_Hlk482413250"/>
       <w:r>
         <w:t>Запрос должен представлять собой корректный запрос с точки зрения гистограммной модели</w:t>
       </w:r>
@@ -4886,7 +4881,7 @@
         <w:pStyle w:val="Heading2"/>
         <w:spacing w:before="168" w:after="24"/>
       </w:pPr>
-      <w:bookmarkStart w:id="16" w:name="_Toc498276902"/>
+      <w:bookmarkStart w:id="15" w:name="_Toc498276902"/>
       <w:r>
         <w:t>4.3</w:t>
       </w:r>
@@ -4896,7 +4891,7 @@
       <w:r>
         <w:t>выходным данным</w:t>
       </w:r>
-      <w:bookmarkEnd w:id="16"/>
+      <w:bookmarkEnd w:id="15"/>
     </w:p>
     <w:p>
       <w:pPr>
@@ -4921,8 +4916,8 @@
         <w:pStyle w:val="Heading2"/>
         <w:spacing w:before="168" w:after="24"/>
       </w:pPr>
-      <w:bookmarkStart w:id="17" w:name="_Toc498276903"/>
-      <w:bookmarkEnd w:id="15"/>
+      <w:bookmarkStart w:id="16" w:name="_Toc498276903"/>
+      <w:bookmarkEnd w:id="14"/>
       <w:r>
         <w:t>4</w:t>
       </w:r>
@@ -4935,7 +4930,7 @@
       <w:r>
         <w:t xml:space="preserve"> Требования к надежности программы</w:t>
       </w:r>
-      <w:bookmarkEnd w:id="17"/>
+      <w:bookmarkEnd w:id="16"/>
     </w:p>
     <w:p>
       <w:pPr>
@@ -4969,7 +4964,7 @@
         <w:pStyle w:val="Heading2"/>
         <w:spacing w:before="168" w:after="24"/>
       </w:pPr>
-      <w:bookmarkStart w:id="18" w:name="_Toc498276904"/>
+      <w:bookmarkStart w:id="17" w:name="_Toc498276904"/>
       <w:r>
         <w:lastRenderedPageBreak/>
         <w:t>4.5</w:t>
@@ -4980,7 +4975,7 @@
       <w:r>
         <w:t xml:space="preserve"> Требования квалификация и уровня подготовки пользователя</w:t>
       </w:r>
-      <w:bookmarkEnd w:id="18"/>
+      <w:bookmarkEnd w:id="17"/>
     </w:p>
     <w:p>
       <w:pPr>
@@ -5015,7 +5010,7 @@
         <w:pStyle w:val="Heading2"/>
         <w:spacing w:before="168" w:after="24"/>
       </w:pPr>
-      <w:bookmarkStart w:id="19" w:name="_Toc498276905"/>
+      <w:bookmarkStart w:id="18" w:name="_Toc498276905"/>
       <w:r>
         <w:t>4.6</w:t>
       </w:r>
@@ -5025,7 +5020,7 @@
       <w:r>
         <w:t xml:space="preserve"> Требования к составу и параметрам технических средств</w:t>
       </w:r>
-      <w:bookmarkEnd w:id="19"/>
+      <w:bookmarkEnd w:id="18"/>
     </w:p>
     <w:p>
       <w:pPr>
@@ -5114,7 +5109,12 @@
         <w:jc w:val="both"/>
       </w:pPr>
       <w:r>
-        <w:t>Стабильное интернет соединение</w:t>
+        <w:t>Стабильное интернет соеди</w:t>
+      </w:r>
+      <w:bookmarkStart w:id="19" w:name="_GoBack"/>
+      <w:bookmarkEnd w:id="19"/>
+      <w:r>
+        <w:t>нение</w:t>
       </w:r>
       <w:r>
         <w:t>, желательно 10 Гбит/сек</w:t>
@@ -8985,16 +8985,8 @@
 </w:document>
 </file>
 
-<file path=word/commentsIds.xml><?xml version="1.0" encoding="utf-8"?>
-<w16cid:commentsIds xmlns:wpc="http://schemas.microsoft.com/office/word/2010/wordprocessingCanvas" xmlns:cx="http://schemas.microsoft.com/office/drawing/2014/chartex" xmlns:cx1="http://schemas.microsoft.com/office/drawing/2015/9/8/chartex" xmlns:cx2="http://schemas.microsoft.com/office/drawing/2015/10/21/chartex" xmlns:cx3="http://schemas.microsoft.com/office/drawing/2016/5/9/chartex" xmlns:cx4="http://schemas.microsoft.com/office/drawing/2016/5/10/chartex" xmlns:cx5="http://schemas.microsoft.com/office/drawing/2016/5/11/chartex" xmlns:cx6="http://schemas.microsoft.com/office/drawing/2016/5/12/chartex" xmlns:cx7="http://schemas.microsoft.com/office/drawing/2016/5/13/chartex" xmlns:cx8="http://schemas.microsoft.com/office/drawing/2016/5/14/chartex" xmlns:mc="http://schemas.openxmlformats.org/markup-compatibility/2006" xmlns:aink="http://schemas.microsoft.com/office/drawing/2016/ink" xmlns:am3d="http://schemas.microsoft.com/office/drawing/2017/model3d" xmlns:o="urn:schemas-microsoft-com:office:office" xmlns:r="http://schemas.openxmlformats.org/officeDocument/2006/relationships" xmlns:m="http://schemas.openxmlformats.org/officeDocument/2006/math" xmlns:v="urn:schemas-microsoft-com:vml" xmlns:wp14="http://schemas.microsoft.com/office/word/2010/wordprocessingDrawing" xmlns:wp="http://schemas.openxmlformats.org/drawingml/2006/wordprocessingDrawing" xmlns:w10="urn:schemas-microsoft-com:office:word" xmlns:w="http://schemas.openxmlformats.org/wordprocessingml/2006/main" xmlns:w14="http://schemas.microsoft.com/office/word/2010/wordml" xmlns:w15="http://schemas.microsoft.com/office/word/2012/wordml" xmlns:w16cid="http://schemas.microsoft.com/office/word/2016/wordml/cid" xmlns:w16se="http://schemas.microsoft.com/office/word/2015/wordml/symex" xmlns:wpg="http://schemas.microsoft.com/office/word/2010/wordprocessingGroup" xmlns:wpi="http://schemas.microsoft.com/office/word/2010/wordprocessingInk" xmlns:wne="http://schemas.microsoft.com/office/word/2006/wordml" xmlns:wps="http://schemas.microsoft.com/office/word/2010/wordprocessingShape" mc:Ignorable="w14 w15 w16se w16cid wp14">
-  <w16cid:commentId w16cid:paraId="119ED366" w16cid:durableId="1DB2CAF9"/>
-  <w16cid:commentId w16cid:paraId="6C25990C" w16cid:durableId="1DB2CB84"/>
-  <w16cid:commentId w16cid:paraId="7CF07725" w16cid:durableId="1DB2CC12"/>
-</w16cid:commentsIds>
-</file>
-
 <file path=word/endnotes.xml><?xml version="1.0" encoding="utf-8"?>
-<w:endnotes xmlns:wpc="http://schemas.microsoft.com/office/word/2010/wordprocessingCanvas" xmlns:mo="http://schemas.microsoft.com/office/mac/office/2008/main" xmlns:mc="http://schemas.openxmlformats.org/markup-compatibility/2006" xmlns:mv="urn:schemas-microsoft-com:mac:vml" xmlns:o="urn:schemas-microsoft-com:office:office" xmlns:r="http://schemas.openxmlformats.org/officeDocument/2006/relationships" xmlns:m="http://schemas.openxmlformats.org/officeDocument/2006/math" xmlns:v="urn:schemas-microsoft-com:vml" xmlns:wp14="http://schemas.microsoft.com/office/word/2010/wordprocessingDrawing" xmlns:wp="http://schemas.openxmlformats.org/drawingml/2006/wordprocessingDrawing" xmlns:w10="urn:schemas-microsoft-com:office:word" xmlns:w="http://schemas.openxmlformats.org/wordprocessingml/2006/main" xmlns:w14="http://schemas.microsoft.com/office/word/2010/wordml" xmlns:w15="http://schemas.microsoft.com/office/word/2012/wordml" xmlns:wpg="http://schemas.microsoft.com/office/word/2010/wordprocessingGroup" xmlns:wpi="http://schemas.microsoft.com/office/word/2010/wordprocessingInk" xmlns:wne="http://schemas.microsoft.com/office/word/2006/wordml" xmlns:wps="http://schemas.microsoft.com/office/word/2010/wordprocessingShape" mc:Ignorable="w14 w15 wp14">
+<w:endnotes xmlns:wpc="http://schemas.microsoft.com/office/word/2010/wordprocessingCanvas" xmlns:cx="http://schemas.microsoft.com/office/drawing/2014/chartex" xmlns:cx1="http://schemas.microsoft.com/office/drawing/2015/9/8/chartex" xmlns:cx2="http://schemas.microsoft.com/office/drawing/2015/10/21/chartex" xmlns:cx3="http://schemas.microsoft.com/office/drawing/2016/5/9/chartex" xmlns:cx4="http://schemas.microsoft.com/office/drawing/2016/5/10/chartex" xmlns:cx5="http://schemas.microsoft.com/office/drawing/2016/5/11/chartex" xmlns:cx6="http://schemas.microsoft.com/office/drawing/2016/5/12/chartex" xmlns:cx7="http://schemas.microsoft.com/office/drawing/2016/5/13/chartex" xmlns:cx8="http://schemas.microsoft.com/office/drawing/2016/5/14/chartex" xmlns:mc="http://schemas.openxmlformats.org/markup-compatibility/2006" xmlns:aink="http://schemas.microsoft.com/office/drawing/2016/ink" xmlns:am3d="http://schemas.microsoft.com/office/drawing/2017/model3d" xmlns:o="urn:schemas-microsoft-com:office:office" xmlns:r="http://schemas.openxmlformats.org/officeDocument/2006/relationships" xmlns:m="http://schemas.openxmlformats.org/officeDocument/2006/math" xmlns:v="urn:schemas-microsoft-com:vml" xmlns:wp14="http://schemas.microsoft.com/office/word/2010/wordprocessingDrawing" xmlns:wp="http://schemas.openxmlformats.org/drawingml/2006/wordprocessingDrawing" xmlns:w10="urn:schemas-microsoft-com:office:word" xmlns:w="http://schemas.openxmlformats.org/wordprocessingml/2006/main" xmlns:w14="http://schemas.microsoft.com/office/word/2010/wordml" xmlns:w15="http://schemas.microsoft.com/office/word/2012/wordml" xmlns:w16cid="http://schemas.microsoft.com/office/word/2016/wordml/cid" xmlns:w16se="http://schemas.microsoft.com/office/word/2015/wordml/symex" xmlns:wpg="http://schemas.microsoft.com/office/word/2010/wordprocessingGroup" xmlns:wpi="http://schemas.microsoft.com/office/word/2010/wordprocessingInk" xmlns:wne="http://schemas.microsoft.com/office/word/2006/wordml" xmlns:wps="http://schemas.microsoft.com/office/word/2010/wordprocessingShape" mc:Ignorable="w14 w15 w16se w16cid wp14">
   <w:endnote w:type="separator" w:id="-1">
     <w:p>
       <w:r>
@@ -9019,7 +9011,7 @@
 </file>
 
 <file path=word/footer1.xml><?xml version="1.0" encoding="utf-8"?>
-<w:ftr xmlns:wpc="http://schemas.microsoft.com/office/word/2010/wordprocessingCanvas" xmlns:mo="http://schemas.microsoft.com/office/mac/office/2008/main" xmlns:mc="http://schemas.openxmlformats.org/markup-compatibility/2006" xmlns:mv="urn:schemas-microsoft-com:mac:vml" xmlns:o="urn:schemas-microsoft-com:office:office" xmlns:r="http://schemas.openxmlformats.org/officeDocument/2006/relationships" xmlns:m="http://schemas.openxmlformats.org/officeDocument/2006/math" xmlns:v="urn:schemas-microsoft-com:vml" xmlns:wp14="http://schemas.microsoft.com/office/word/2010/wordprocessingDrawing" xmlns:wp="http://schemas.openxmlformats.org/drawingml/2006/wordprocessingDrawing" xmlns:w10="urn:schemas-microsoft-com:office:word" xmlns:w="http://schemas.openxmlformats.org/wordprocessingml/2006/main" xmlns:w14="http://schemas.microsoft.com/office/word/2010/wordml" xmlns:w15="http://schemas.microsoft.com/office/word/2012/wordml" xmlns:wpg="http://schemas.microsoft.com/office/word/2010/wordprocessingGroup" xmlns:wpi="http://schemas.microsoft.com/office/word/2010/wordprocessingInk" xmlns:wne="http://schemas.microsoft.com/office/word/2006/wordml" xmlns:wps="http://schemas.microsoft.com/office/word/2010/wordprocessingShape" mc:Ignorable="w14 w15 wp14">
+<w:ftr xmlns:wpc="http://schemas.microsoft.com/office/word/2010/wordprocessingCanvas" xmlns:cx="http://schemas.microsoft.com/office/drawing/2014/chartex" xmlns:cx1="http://schemas.microsoft.com/office/drawing/2015/9/8/chartex" xmlns:cx2="http://schemas.microsoft.com/office/drawing/2015/10/21/chartex" xmlns:cx3="http://schemas.microsoft.com/office/drawing/2016/5/9/chartex" xmlns:cx4="http://schemas.microsoft.com/office/drawing/2016/5/10/chartex" xmlns:cx5="http://schemas.microsoft.com/office/drawing/2016/5/11/chartex" xmlns:cx6="http://schemas.microsoft.com/office/drawing/2016/5/12/chartex" xmlns:cx7="http://schemas.microsoft.com/office/drawing/2016/5/13/chartex" xmlns:cx8="http://schemas.microsoft.com/office/drawing/2016/5/14/chartex" xmlns:mc="http://schemas.openxmlformats.org/markup-compatibility/2006" xmlns:aink="http://schemas.microsoft.com/office/drawing/2016/ink" xmlns:am3d="http://schemas.microsoft.com/office/drawing/2017/model3d" xmlns:o="urn:schemas-microsoft-com:office:office" xmlns:r="http://schemas.openxmlformats.org/officeDocument/2006/relationships" xmlns:m="http://schemas.openxmlformats.org/officeDocument/2006/math" xmlns:v="urn:schemas-microsoft-com:vml" xmlns:wp14="http://schemas.microsoft.com/office/word/2010/wordprocessingDrawing" xmlns:wp="http://schemas.openxmlformats.org/drawingml/2006/wordprocessingDrawing" xmlns:w10="urn:schemas-microsoft-com:office:word" xmlns:w="http://schemas.openxmlformats.org/wordprocessingml/2006/main" xmlns:w14="http://schemas.microsoft.com/office/word/2010/wordml" xmlns:w15="http://schemas.microsoft.com/office/word/2012/wordml" xmlns:w16cid="http://schemas.microsoft.com/office/word/2016/wordml/cid" xmlns:w16se="http://schemas.microsoft.com/office/word/2015/wordml/symex" xmlns:wpg="http://schemas.microsoft.com/office/word/2010/wordprocessingGroup" xmlns:wpi="http://schemas.microsoft.com/office/word/2010/wordprocessingInk" xmlns:wne="http://schemas.microsoft.com/office/word/2006/wordml" xmlns:wps="http://schemas.microsoft.com/office/word/2010/wordprocessingShape" mc:Ignorable="w14 w15 w16se w16cid wp14">
   <w:p>
     <w:pPr>
       <w:pStyle w:val="Footer"/>
@@ -9046,7 +9038,7 @@
 </file>
 
 <file path=word/footer2.xml><?xml version="1.0" encoding="utf-8"?>
-<w:ftr xmlns:wpc="http://schemas.microsoft.com/office/word/2010/wordprocessingCanvas" xmlns:mo="http://schemas.microsoft.com/office/mac/office/2008/main" xmlns:mc="http://schemas.openxmlformats.org/markup-compatibility/2006" xmlns:mv="urn:schemas-microsoft-com:mac:vml" xmlns:o="urn:schemas-microsoft-com:office:office" xmlns:r="http://schemas.openxmlformats.org/officeDocument/2006/relationships" xmlns:m="http://schemas.openxmlformats.org/officeDocument/2006/math" xmlns:v="urn:schemas-microsoft-com:vml" xmlns:wp14="http://schemas.microsoft.com/office/word/2010/wordprocessingDrawing" xmlns:wp="http://schemas.openxmlformats.org/drawingml/2006/wordprocessingDrawing" xmlns:w10="urn:schemas-microsoft-com:office:word" xmlns:w="http://schemas.openxmlformats.org/wordprocessingml/2006/main" xmlns:w14="http://schemas.microsoft.com/office/word/2010/wordml" xmlns:w15="http://schemas.microsoft.com/office/word/2012/wordml" xmlns:wpg="http://schemas.microsoft.com/office/word/2010/wordprocessingGroup" xmlns:wpi="http://schemas.microsoft.com/office/word/2010/wordprocessingInk" xmlns:wne="http://schemas.microsoft.com/office/word/2006/wordml" xmlns:wps="http://schemas.microsoft.com/office/word/2010/wordprocessingShape" mc:Ignorable="w14 w15 wp14">
+<w:ftr xmlns:wpc="http://schemas.microsoft.com/office/word/2010/wordprocessingCanvas" xmlns:cx="http://schemas.microsoft.com/office/drawing/2014/chartex" xmlns:cx1="http://schemas.microsoft.com/office/drawing/2015/9/8/chartex" xmlns:cx2="http://schemas.microsoft.com/office/drawing/2015/10/21/chartex" xmlns:cx3="http://schemas.microsoft.com/office/drawing/2016/5/9/chartex" xmlns:cx4="http://schemas.microsoft.com/office/drawing/2016/5/10/chartex" xmlns:cx5="http://schemas.microsoft.com/office/drawing/2016/5/11/chartex" xmlns:cx6="http://schemas.microsoft.com/office/drawing/2016/5/12/chartex" xmlns:cx7="http://schemas.microsoft.com/office/drawing/2016/5/13/chartex" xmlns:cx8="http://schemas.microsoft.com/office/drawing/2016/5/14/chartex" xmlns:mc="http://schemas.openxmlformats.org/markup-compatibility/2006" xmlns:aink="http://schemas.microsoft.com/office/drawing/2016/ink" xmlns:am3d="http://schemas.microsoft.com/office/drawing/2017/model3d" xmlns:o="urn:schemas-microsoft-com:office:office" xmlns:r="http://schemas.openxmlformats.org/officeDocument/2006/relationships" xmlns:m="http://schemas.openxmlformats.org/officeDocument/2006/math" xmlns:v="urn:schemas-microsoft-com:vml" xmlns:wp14="http://schemas.microsoft.com/office/word/2010/wordprocessingDrawing" xmlns:wp="http://schemas.openxmlformats.org/drawingml/2006/wordprocessingDrawing" xmlns:w10="urn:schemas-microsoft-com:office:word" xmlns:w="http://schemas.openxmlformats.org/wordprocessingml/2006/main" xmlns:w14="http://schemas.microsoft.com/office/word/2010/wordml" xmlns:w15="http://schemas.microsoft.com/office/word/2012/wordml" xmlns:w16cid="http://schemas.microsoft.com/office/word/2016/wordml/cid" xmlns:w16se="http://schemas.microsoft.com/office/word/2015/wordml/symex" xmlns:wpg="http://schemas.microsoft.com/office/word/2010/wordprocessingGroup" xmlns:wpi="http://schemas.microsoft.com/office/word/2010/wordprocessingInk" xmlns:wne="http://schemas.microsoft.com/office/word/2006/wordml" xmlns:wps="http://schemas.microsoft.com/office/word/2010/wordprocessingShape" mc:Ignorable="w14 w15 w16se w16cid wp14">
   <w:tbl>
     <w:tblPr>
       <w:tblStyle w:val="TableGrid"/>
@@ -9341,7 +9333,7 @@
 </file>
 
 <file path=word/footnotes.xml><?xml version="1.0" encoding="utf-8"?>
-<w:footnotes xmlns:wpc="http://schemas.microsoft.com/office/word/2010/wordprocessingCanvas" xmlns:mo="http://schemas.microsoft.com/office/mac/office/2008/main" xmlns:mc="http://schemas.openxmlformats.org/markup-compatibility/2006" xmlns:mv="urn:schemas-microsoft-com:mac:vml" xmlns:o="urn:schemas-microsoft-com:office:office" xmlns:r="http://schemas.openxmlformats.org/officeDocument/2006/relationships" xmlns:m="http://schemas.openxmlformats.org/officeDocument/2006/math" xmlns:v="urn:schemas-microsoft-com:vml" xmlns:wp14="http://schemas.microsoft.com/office/word/2010/wordprocessingDrawing" xmlns:wp="http://schemas.openxmlformats.org/drawingml/2006/wordprocessingDrawing" xmlns:w10="urn:schemas-microsoft-com:office:word" xmlns:w="http://schemas.openxmlformats.org/wordprocessingml/2006/main" xmlns:w14="http://schemas.microsoft.com/office/word/2010/wordml" xmlns:w15="http://schemas.microsoft.com/office/word/2012/wordml" xmlns:wpg="http://schemas.microsoft.com/office/word/2010/wordprocessingGroup" xmlns:wpi="http://schemas.microsoft.com/office/word/2010/wordprocessingInk" xmlns:wne="http://schemas.microsoft.com/office/word/2006/wordml" xmlns:wps="http://schemas.microsoft.com/office/word/2010/wordprocessingShape" mc:Ignorable="w14 w15 wp14">
+<w:footnotes xmlns:wpc="http://schemas.microsoft.com/office/word/2010/wordprocessingCanvas" xmlns:cx="http://schemas.microsoft.com/office/drawing/2014/chartex" xmlns:cx1="http://schemas.microsoft.com/office/drawing/2015/9/8/chartex" xmlns:cx2="http://schemas.microsoft.com/office/drawing/2015/10/21/chartex" xmlns:cx3="http://schemas.microsoft.com/office/drawing/2016/5/9/chartex" xmlns:cx4="http://schemas.microsoft.com/office/drawing/2016/5/10/chartex" xmlns:cx5="http://schemas.microsoft.com/office/drawing/2016/5/11/chartex" xmlns:cx6="http://schemas.microsoft.com/office/drawing/2016/5/12/chartex" xmlns:cx7="http://schemas.microsoft.com/office/drawing/2016/5/13/chartex" xmlns:cx8="http://schemas.microsoft.com/office/drawing/2016/5/14/chartex" xmlns:mc="http://schemas.openxmlformats.org/markup-compatibility/2006" xmlns:aink="http://schemas.microsoft.com/office/drawing/2016/ink" xmlns:am3d="http://schemas.microsoft.com/office/drawing/2017/model3d" xmlns:o="urn:schemas-microsoft-com:office:office" xmlns:r="http://schemas.openxmlformats.org/officeDocument/2006/relationships" xmlns:m="http://schemas.openxmlformats.org/officeDocument/2006/math" xmlns:v="urn:schemas-microsoft-com:vml" xmlns:wp14="http://schemas.microsoft.com/office/word/2010/wordprocessingDrawing" xmlns:wp="http://schemas.openxmlformats.org/drawingml/2006/wordprocessingDrawing" xmlns:w10="urn:schemas-microsoft-com:office:word" xmlns:w="http://schemas.openxmlformats.org/wordprocessingml/2006/main" xmlns:w14="http://schemas.microsoft.com/office/word/2010/wordml" xmlns:w15="http://schemas.microsoft.com/office/word/2012/wordml" xmlns:w16cid="http://schemas.microsoft.com/office/word/2016/wordml/cid" xmlns:w16se="http://schemas.microsoft.com/office/word/2015/wordml/symex" xmlns:wpg="http://schemas.microsoft.com/office/word/2010/wordprocessingGroup" xmlns:wpi="http://schemas.microsoft.com/office/word/2010/wordprocessingInk" xmlns:wne="http://schemas.microsoft.com/office/word/2006/wordml" xmlns:wps="http://schemas.microsoft.com/office/word/2010/wordprocessingShape" mc:Ignorable="w14 w15 w16se w16cid wp14">
   <w:footnote w:type="separator" w:id="-1">
     <w:p>
       <w:r>
@@ -9366,7 +9358,7 @@
 </file>
 
 <file path=word/header1.xml><?xml version="1.0" encoding="utf-8"?>
-<w:hdr xmlns:wpc="http://schemas.microsoft.com/office/word/2010/wordprocessingCanvas" xmlns:mo="http://schemas.microsoft.com/office/mac/office/2008/main" xmlns:mc="http://schemas.openxmlformats.org/markup-compatibility/2006" xmlns:mv="urn:schemas-microsoft-com:mac:vml" xmlns:o="urn:schemas-microsoft-com:office:office" xmlns:r="http://schemas.openxmlformats.org/officeDocument/2006/relationships" xmlns:m="http://schemas.openxmlformats.org/officeDocument/2006/math" xmlns:v="urn:schemas-microsoft-com:vml" xmlns:wp14="http://schemas.microsoft.com/office/word/2010/wordprocessingDrawing" xmlns:wp="http://schemas.openxmlformats.org/drawingml/2006/wordprocessingDrawing" xmlns:w10="urn:schemas-microsoft-com:office:word" xmlns:w="http://schemas.openxmlformats.org/wordprocessingml/2006/main" xmlns:w14="http://schemas.microsoft.com/office/word/2010/wordml" xmlns:w15="http://schemas.microsoft.com/office/word/2012/wordml" xmlns:wpg="http://schemas.microsoft.com/office/word/2010/wordprocessingGroup" xmlns:wpi="http://schemas.microsoft.com/office/word/2010/wordprocessingInk" xmlns:wne="http://schemas.microsoft.com/office/word/2006/wordml" xmlns:wps="http://schemas.microsoft.com/office/word/2010/wordprocessingShape" mc:Ignorable="w14 w15 wp14">
+<w:hdr xmlns:wpc="http://schemas.microsoft.com/office/word/2010/wordprocessingCanvas" xmlns:cx="http://schemas.microsoft.com/office/drawing/2014/chartex" xmlns:cx1="http://schemas.microsoft.com/office/drawing/2015/9/8/chartex" xmlns:cx2="http://schemas.microsoft.com/office/drawing/2015/10/21/chartex" xmlns:cx3="http://schemas.microsoft.com/office/drawing/2016/5/9/chartex" xmlns:cx4="http://schemas.microsoft.com/office/drawing/2016/5/10/chartex" xmlns:cx5="http://schemas.microsoft.com/office/drawing/2016/5/11/chartex" xmlns:cx6="http://schemas.microsoft.com/office/drawing/2016/5/12/chartex" xmlns:cx7="http://schemas.microsoft.com/office/drawing/2016/5/13/chartex" xmlns:cx8="http://schemas.microsoft.com/office/drawing/2016/5/14/chartex" xmlns:mc="http://schemas.openxmlformats.org/markup-compatibility/2006" xmlns:aink="http://schemas.microsoft.com/office/drawing/2016/ink" xmlns:am3d="http://schemas.microsoft.com/office/drawing/2017/model3d" xmlns:o="urn:schemas-microsoft-com:office:office" xmlns:r="http://schemas.openxmlformats.org/officeDocument/2006/relationships" xmlns:m="http://schemas.openxmlformats.org/officeDocument/2006/math" xmlns:v="urn:schemas-microsoft-com:vml" xmlns:wp14="http://schemas.microsoft.com/office/word/2010/wordprocessingDrawing" xmlns:wp="http://schemas.openxmlformats.org/drawingml/2006/wordprocessingDrawing" xmlns:w10="urn:schemas-microsoft-com:office:word" xmlns:w="http://schemas.openxmlformats.org/wordprocessingml/2006/main" xmlns:w14="http://schemas.microsoft.com/office/word/2010/wordml" xmlns:w15="http://schemas.microsoft.com/office/word/2012/wordml" xmlns:w16cid="http://schemas.microsoft.com/office/word/2016/wordml/cid" xmlns:w16se="http://schemas.microsoft.com/office/word/2015/wordml/symex" xmlns:wpg="http://schemas.microsoft.com/office/word/2010/wordprocessingGroup" xmlns:wpi="http://schemas.microsoft.com/office/word/2010/wordprocessingInk" xmlns:wne="http://schemas.microsoft.com/office/word/2006/wordml" xmlns:wps="http://schemas.microsoft.com/office/word/2010/wordprocessingShape" mc:Ignorable="w14 w15 w16se w16cid wp14">
   <w:sdt>
     <w:sdtPr>
       <w:id w:val="-1816024148"/>
@@ -9400,7 +9392,7 @@
 </file>
 
 <file path=word/header2.xml><?xml version="1.0" encoding="utf-8"?>
-<w:hdr xmlns:wpc="http://schemas.microsoft.com/office/word/2010/wordprocessingCanvas" xmlns:mo="http://schemas.microsoft.com/office/mac/office/2008/main" xmlns:mc="http://schemas.openxmlformats.org/markup-compatibility/2006" xmlns:mv="urn:schemas-microsoft-com:mac:vml" xmlns:o="urn:schemas-microsoft-com:office:office" xmlns:r="http://schemas.openxmlformats.org/officeDocument/2006/relationships" xmlns:m="http://schemas.openxmlformats.org/officeDocument/2006/math" xmlns:v="urn:schemas-microsoft-com:vml" xmlns:wp14="http://schemas.microsoft.com/office/word/2010/wordprocessingDrawing" xmlns:wp="http://schemas.openxmlformats.org/drawingml/2006/wordprocessingDrawing" xmlns:w10="urn:schemas-microsoft-com:office:word" xmlns:w="http://schemas.openxmlformats.org/wordprocessingml/2006/main" xmlns:w14="http://schemas.microsoft.com/office/word/2010/wordml" xmlns:w15="http://schemas.microsoft.com/office/word/2012/wordml" xmlns:wpg="http://schemas.microsoft.com/office/word/2010/wordprocessingGroup" xmlns:wpi="http://schemas.microsoft.com/office/word/2010/wordprocessingInk" xmlns:wne="http://schemas.microsoft.com/office/word/2006/wordml" xmlns:wps="http://schemas.microsoft.com/office/word/2010/wordprocessingShape" mc:Ignorable="w14 w15 wp14">
+<w:hdr xmlns:wpc="http://schemas.microsoft.com/office/word/2010/wordprocessingCanvas" xmlns:cx="http://schemas.microsoft.com/office/drawing/2014/chartex" xmlns:cx1="http://schemas.microsoft.com/office/drawing/2015/9/8/chartex" xmlns:cx2="http://schemas.microsoft.com/office/drawing/2015/10/21/chartex" xmlns:cx3="http://schemas.microsoft.com/office/drawing/2016/5/9/chartex" xmlns:cx4="http://schemas.microsoft.com/office/drawing/2016/5/10/chartex" xmlns:cx5="http://schemas.microsoft.com/office/drawing/2016/5/11/chartex" xmlns:cx6="http://schemas.microsoft.com/office/drawing/2016/5/12/chartex" xmlns:cx7="http://schemas.microsoft.com/office/drawing/2016/5/13/chartex" xmlns:cx8="http://schemas.microsoft.com/office/drawing/2016/5/14/chartex" xmlns:mc="http://schemas.openxmlformats.org/markup-compatibility/2006" xmlns:aink="http://schemas.microsoft.com/office/drawing/2016/ink" xmlns:am3d="http://schemas.microsoft.com/office/drawing/2017/model3d" xmlns:o="urn:schemas-microsoft-com:office:office" xmlns:r="http://schemas.openxmlformats.org/officeDocument/2006/relationships" xmlns:m="http://schemas.openxmlformats.org/officeDocument/2006/math" xmlns:v="urn:schemas-microsoft-com:vml" xmlns:wp14="http://schemas.microsoft.com/office/word/2010/wordprocessingDrawing" xmlns:wp="http://schemas.openxmlformats.org/drawingml/2006/wordprocessingDrawing" xmlns:w10="urn:schemas-microsoft-com:office:word" xmlns:w="http://schemas.openxmlformats.org/wordprocessingml/2006/main" xmlns:w14="http://schemas.microsoft.com/office/word/2010/wordml" xmlns:w15="http://schemas.microsoft.com/office/word/2012/wordml" xmlns:w16cid="http://schemas.microsoft.com/office/word/2016/wordml/cid" xmlns:w16se="http://schemas.microsoft.com/office/word/2015/wordml/symex" xmlns:wpg="http://schemas.microsoft.com/office/word/2010/wordprocessingGroup" xmlns:wpi="http://schemas.microsoft.com/office/word/2010/wordprocessingInk" xmlns:wne="http://schemas.microsoft.com/office/word/2006/wordml" xmlns:wps="http://schemas.microsoft.com/office/word/2010/wordprocessingShape" mc:Ignorable="w14 w15 w16se w16cid wp14">
   <w:sdt>
     <w:sdtPr>
       <w:id w:val="-208109708"/>
@@ -9450,8 +9442,8 @@
 </file>
 
 <file path=word/numbering.xml><?xml version="1.0" encoding="utf-8"?>
-<w:numbering xmlns:wpc="http://schemas.microsoft.com/office/word/2010/wordprocessingCanvas" xmlns:mo="http://schemas.microsoft.com/office/mac/office/2008/main" xmlns:mc="http://schemas.openxmlformats.org/markup-compatibility/2006" xmlns:mv="urn:schemas-microsoft-com:mac:vml" xmlns:o="urn:schemas-microsoft-com:office:office" xmlns:r="http://schemas.openxmlformats.org/officeDocument/2006/relationships" xmlns:m="http://schemas.openxmlformats.org/officeDocument/2006/math" xmlns:v="urn:schemas-microsoft-com:vml" xmlns:wp14="http://schemas.microsoft.com/office/word/2010/wordprocessingDrawing" xmlns:wp="http://schemas.openxmlformats.org/drawingml/2006/wordprocessingDrawing" xmlns:w10="urn:schemas-microsoft-com:office:word" xmlns:w="http://schemas.openxmlformats.org/wordprocessingml/2006/main" xmlns:w14="http://schemas.microsoft.com/office/word/2010/wordml" xmlns:w15="http://schemas.microsoft.com/office/word/2012/wordml" xmlns:wpg="http://schemas.microsoft.com/office/word/2010/wordprocessingGroup" xmlns:wpi="http://schemas.microsoft.com/office/word/2010/wordprocessingInk" xmlns:wne="http://schemas.microsoft.com/office/word/2006/wordml" xmlns:wps="http://schemas.microsoft.com/office/word/2010/wordprocessingShape" mc:Ignorable="w14 w15 wp14">
-  <w:abstractNum w:abstractNumId="0">
+<w:numbering xmlns:wpc="http://schemas.microsoft.com/office/word/2010/wordprocessingCanvas" xmlns:cx="http://schemas.microsoft.com/office/drawing/2014/chartex" xmlns:cx1="http://schemas.microsoft.com/office/drawing/2015/9/8/chartex" xmlns:cx2="http://schemas.microsoft.com/office/drawing/2015/10/21/chartex" xmlns:cx3="http://schemas.microsoft.com/office/drawing/2016/5/9/chartex" xmlns:cx4="http://schemas.microsoft.com/office/drawing/2016/5/10/chartex" xmlns:cx5="http://schemas.microsoft.com/office/drawing/2016/5/11/chartex" xmlns:cx6="http://schemas.microsoft.com/office/drawing/2016/5/12/chartex" xmlns:cx7="http://schemas.microsoft.com/office/drawing/2016/5/13/chartex" xmlns:cx8="http://schemas.microsoft.com/office/drawing/2016/5/14/chartex" xmlns:mc="http://schemas.openxmlformats.org/markup-compatibility/2006" xmlns:aink="http://schemas.microsoft.com/office/drawing/2016/ink" xmlns:am3d="http://schemas.microsoft.com/office/drawing/2017/model3d" xmlns:o="urn:schemas-microsoft-com:office:office" xmlns:r="http://schemas.openxmlformats.org/officeDocument/2006/relationships" xmlns:m="http://schemas.openxmlformats.org/officeDocument/2006/math" xmlns:v="urn:schemas-microsoft-com:vml" xmlns:wp14="http://schemas.microsoft.com/office/word/2010/wordprocessingDrawing" xmlns:wp="http://schemas.openxmlformats.org/drawingml/2006/wordprocessingDrawing" xmlns:w10="urn:schemas-microsoft-com:office:word" xmlns:w="http://schemas.openxmlformats.org/wordprocessingml/2006/main" xmlns:w14="http://schemas.microsoft.com/office/word/2010/wordml" xmlns:w15="http://schemas.microsoft.com/office/word/2012/wordml" xmlns:w16cid="http://schemas.microsoft.com/office/word/2016/wordml/cid" xmlns:w16se="http://schemas.microsoft.com/office/word/2015/wordml/symex" xmlns:wpg="http://schemas.microsoft.com/office/word/2010/wordprocessingGroup" xmlns:wpi="http://schemas.microsoft.com/office/word/2010/wordprocessingInk" xmlns:wne="http://schemas.microsoft.com/office/word/2006/wordml" xmlns:wps="http://schemas.microsoft.com/office/word/2010/wordprocessingShape" mc:Ignorable="w14 w15 w16se w16cid wp14">
+  <w:abstractNum w:abstractNumId="0" w15:restartNumberingAfterBreak="0">
     <w:nsid w:val="FFFFFF1D"/>
     <w:multiLevelType w:val="multilevel"/>
     <w:tmpl w:val="F98646E6"/>
@@ -9591,7 +9583,7 @@
       </w:rPr>
     </w:lvl>
   </w:abstractNum>
-  <w:abstractNum w:abstractNumId="1">
+  <w:abstractNum w:abstractNumId="1" w15:restartNumberingAfterBreak="0">
     <w:nsid w:val="005C700C"/>
     <w:multiLevelType w:val="hybridMultilevel"/>
     <w:tmpl w:val="C6623FF4"/>
@@ -9680,7 +9672,7 @@
       </w:pPr>
     </w:lvl>
   </w:abstractNum>
-  <w:abstractNum w:abstractNumId="2">
+  <w:abstractNum w:abstractNumId="2" w15:restartNumberingAfterBreak="0">
     <w:nsid w:val="0392399A"/>
     <w:multiLevelType w:val="hybridMultilevel"/>
     <w:tmpl w:val="D0168492"/>
@@ -9769,7 +9761,7 @@
       </w:pPr>
     </w:lvl>
   </w:abstractNum>
-  <w:abstractNum w:abstractNumId="3">
+  <w:abstractNum w:abstractNumId="3" w15:restartNumberingAfterBreak="0">
     <w:nsid w:val="04445CB5"/>
     <w:multiLevelType w:val="multilevel"/>
     <w:tmpl w:val="54CC94DA"/>
@@ -9855,7 +9847,7 @@
       </w:pPr>
     </w:lvl>
   </w:abstractNum>
-  <w:abstractNum w:abstractNumId="4">
+  <w:abstractNum w:abstractNumId="4" w15:restartNumberingAfterBreak="0">
     <w:nsid w:val="0C595E29"/>
     <w:multiLevelType w:val="hybridMultilevel"/>
     <w:tmpl w:val="8C8AF05C"/>
@@ -9944,7 +9936,7 @@
       </w:pPr>
     </w:lvl>
   </w:abstractNum>
-  <w:abstractNum w:abstractNumId="5">
+  <w:abstractNum w:abstractNumId="5" w15:restartNumberingAfterBreak="0">
     <w:nsid w:val="0E28517B"/>
     <w:multiLevelType w:val="hybridMultilevel"/>
     <w:tmpl w:val="7BC82D74"/>
@@ -10033,7 +10025,7 @@
       </w:pPr>
     </w:lvl>
   </w:abstractNum>
-  <w:abstractNum w:abstractNumId="6">
+  <w:abstractNum w:abstractNumId="6" w15:restartNumberingAfterBreak="0">
     <w:nsid w:val="14EB2D95"/>
     <w:multiLevelType w:val="hybridMultilevel"/>
     <w:tmpl w:val="EEF237A8"/>
@@ -10122,7 +10114,7 @@
       </w:pPr>
     </w:lvl>
   </w:abstractNum>
-  <w:abstractNum w:abstractNumId="7">
+  <w:abstractNum w:abstractNumId="7" w15:restartNumberingAfterBreak="0">
     <w:nsid w:val="1E445D3A"/>
     <w:multiLevelType w:val="hybridMultilevel"/>
     <w:tmpl w:val="569030F0"/>
@@ -10211,7 +10203,7 @@
       </w:pPr>
     </w:lvl>
   </w:abstractNum>
-  <w:abstractNum w:abstractNumId="8">
+  <w:abstractNum w:abstractNumId="8" w15:restartNumberingAfterBreak="0">
     <w:nsid w:val="208A026D"/>
     <w:multiLevelType w:val="hybridMultilevel"/>
     <w:tmpl w:val="7396D03C"/>
@@ -10300,7 +10292,7 @@
       </w:pPr>
     </w:lvl>
   </w:abstractNum>
-  <w:abstractNum w:abstractNumId="9">
+  <w:abstractNum w:abstractNumId="9" w15:restartNumberingAfterBreak="0">
     <w:nsid w:val="257A76E0"/>
     <w:multiLevelType w:val="multilevel"/>
     <w:tmpl w:val="F77ACB5A"/>
@@ -10422,7 +10414,7 @@
       </w:rPr>
     </w:lvl>
   </w:abstractNum>
-  <w:abstractNum w:abstractNumId="10">
+  <w:abstractNum w:abstractNumId="10" w15:restartNumberingAfterBreak="0">
     <w:nsid w:val="27966BC4"/>
     <w:multiLevelType w:val="multilevel"/>
     <w:tmpl w:val="333E5564"/>
@@ -10536,7 +10528,7 @@
       </w:rPr>
     </w:lvl>
   </w:abstractNum>
-  <w:abstractNum w:abstractNumId="11">
+  <w:abstractNum w:abstractNumId="11" w15:restartNumberingAfterBreak="0">
     <w:nsid w:val="297473C6"/>
     <w:multiLevelType w:val="hybridMultilevel"/>
     <w:tmpl w:val="80D8458E"/>
@@ -10625,7 +10617,7 @@
       </w:pPr>
     </w:lvl>
   </w:abstractNum>
-  <w:abstractNum w:abstractNumId="12">
+  <w:abstractNum w:abstractNumId="12" w15:restartNumberingAfterBreak="0">
     <w:nsid w:val="2C82296D"/>
     <w:multiLevelType w:val="hybridMultilevel"/>
     <w:tmpl w:val="C71AD99C"/>
@@ -10714,7 +10706,7 @@
       </w:pPr>
     </w:lvl>
   </w:abstractNum>
-  <w:abstractNum w:abstractNumId="13">
+  <w:abstractNum w:abstractNumId="13" w15:restartNumberingAfterBreak="0">
     <w:nsid w:val="31A67A4D"/>
     <w:multiLevelType w:val="multilevel"/>
     <w:tmpl w:val="0809001D"/>
@@ -10800,7 +10792,7 @@
       </w:pPr>
     </w:lvl>
   </w:abstractNum>
-  <w:abstractNum w:abstractNumId="14">
+  <w:abstractNum w:abstractNumId="14" w15:restartNumberingAfterBreak="0">
     <w:nsid w:val="356B0548"/>
     <w:multiLevelType w:val="hybridMultilevel"/>
     <w:tmpl w:val="8676068E"/>
@@ -10889,7 +10881,7 @@
       </w:pPr>
     </w:lvl>
   </w:abstractNum>
-  <w:abstractNum w:abstractNumId="15">
+  <w:abstractNum w:abstractNumId="15" w15:restartNumberingAfterBreak="0">
     <w:nsid w:val="35A12D65"/>
     <w:multiLevelType w:val="hybridMultilevel"/>
     <w:tmpl w:val="0F5A5074"/>
@@ -10978,7 +10970,7 @@
       </w:pPr>
     </w:lvl>
   </w:abstractNum>
-  <w:abstractNum w:abstractNumId="16">
+  <w:abstractNum w:abstractNumId="16" w15:restartNumberingAfterBreak="0">
     <w:nsid w:val="3B5444CE"/>
     <w:multiLevelType w:val="hybridMultilevel"/>
     <w:tmpl w:val="EEF237A8"/>
@@ -11067,7 +11059,7 @@
       </w:pPr>
     </w:lvl>
   </w:abstractNum>
-  <w:abstractNum w:abstractNumId="17">
+  <w:abstractNum w:abstractNumId="17" w15:restartNumberingAfterBreak="0">
     <w:nsid w:val="3D7C079D"/>
     <w:multiLevelType w:val="hybridMultilevel"/>
     <w:tmpl w:val="EEF237A8"/>
@@ -11156,7 +11148,7 @@
       </w:pPr>
     </w:lvl>
   </w:abstractNum>
-  <w:abstractNum w:abstractNumId="18">
+  <w:abstractNum w:abstractNumId="18" w15:restartNumberingAfterBreak="0">
     <w:nsid w:val="436655E1"/>
     <w:multiLevelType w:val="hybridMultilevel"/>
     <w:tmpl w:val="DE285610"/>
@@ -11245,7 +11237,7 @@
       </w:pPr>
     </w:lvl>
   </w:abstractNum>
-  <w:abstractNum w:abstractNumId="19">
+  <w:abstractNum w:abstractNumId="19" w15:restartNumberingAfterBreak="0">
     <w:nsid w:val="4E142A47"/>
     <w:multiLevelType w:val="hybridMultilevel"/>
     <w:tmpl w:val="3C2CF856"/>
@@ -11334,7 +11326,7 @@
       </w:pPr>
     </w:lvl>
   </w:abstractNum>
-  <w:abstractNum w:abstractNumId="20">
+  <w:abstractNum w:abstractNumId="20" w15:restartNumberingAfterBreak="0">
     <w:nsid w:val="4FA11570"/>
     <w:multiLevelType w:val="hybridMultilevel"/>
     <w:tmpl w:val="47FAA354"/>
@@ -11423,7 +11415,7 @@
       </w:pPr>
     </w:lvl>
   </w:abstractNum>
-  <w:abstractNum w:abstractNumId="21">
+  <w:abstractNum w:abstractNumId="21" w15:restartNumberingAfterBreak="0">
     <w:nsid w:val="502318FB"/>
     <w:multiLevelType w:val="hybridMultilevel"/>
     <w:tmpl w:val="10E2EE1E"/>
@@ -11512,7 +11504,7 @@
       </w:pPr>
     </w:lvl>
   </w:abstractNum>
-  <w:abstractNum w:abstractNumId="22">
+  <w:abstractNum w:abstractNumId="22" w15:restartNumberingAfterBreak="0">
     <w:nsid w:val="514F0872"/>
     <w:multiLevelType w:val="multilevel"/>
     <w:tmpl w:val="0809001D"/>
@@ -11601,7 +11593,7 @@
       </w:pPr>
     </w:lvl>
   </w:abstractNum>
-  <w:abstractNum w:abstractNumId="23">
+  <w:abstractNum w:abstractNumId="23" w15:restartNumberingAfterBreak="0">
     <w:nsid w:val="57BC01B5"/>
     <w:multiLevelType w:val="multilevel"/>
     <w:tmpl w:val="4C8E743C"/>
@@ -11722,7 +11714,7 @@
       </w:rPr>
     </w:lvl>
   </w:abstractNum>
-  <w:abstractNum w:abstractNumId="24">
+  <w:abstractNum w:abstractNumId="24" w15:restartNumberingAfterBreak="0">
     <w:nsid w:val="5B191045"/>
     <w:multiLevelType w:val="hybridMultilevel"/>
     <w:tmpl w:val="10607272"/>
@@ -11811,7 +11803,7 @@
       </w:pPr>
     </w:lvl>
   </w:abstractNum>
-  <w:abstractNum w:abstractNumId="25">
+  <w:abstractNum w:abstractNumId="25" w15:restartNumberingAfterBreak="0">
     <w:nsid w:val="5D8039B4"/>
     <w:multiLevelType w:val="multilevel"/>
     <w:tmpl w:val="BE5C5FFE"/>
@@ -11932,7 +11924,7 @@
       </w:rPr>
     </w:lvl>
   </w:abstractNum>
-  <w:abstractNum w:abstractNumId="26">
+  <w:abstractNum w:abstractNumId="26" w15:restartNumberingAfterBreak="0">
     <w:nsid w:val="5DF71859"/>
     <w:multiLevelType w:val="hybridMultilevel"/>
     <w:tmpl w:val="EEF237A8"/>
@@ -12021,7 +12013,7 @@
       </w:pPr>
     </w:lvl>
   </w:abstractNum>
-  <w:abstractNum w:abstractNumId="27">
+  <w:abstractNum w:abstractNumId="27" w15:restartNumberingAfterBreak="0">
     <w:nsid w:val="66B61192"/>
     <w:multiLevelType w:val="hybridMultilevel"/>
     <w:tmpl w:val="8A22BD12"/>
@@ -12110,7 +12102,7 @@
       </w:pPr>
     </w:lvl>
   </w:abstractNum>
-  <w:abstractNum w:abstractNumId="28">
+  <w:abstractNum w:abstractNumId="28" w15:restartNumberingAfterBreak="0">
     <w:nsid w:val="66F75B3C"/>
     <w:multiLevelType w:val="hybridMultilevel"/>
     <w:tmpl w:val="5C1C262C"/>
@@ -12199,7 +12191,7 @@
       </w:pPr>
     </w:lvl>
   </w:abstractNum>
-  <w:abstractNum w:abstractNumId="29">
+  <w:abstractNum w:abstractNumId="29" w15:restartNumberingAfterBreak="0">
     <w:nsid w:val="75033DAF"/>
     <w:multiLevelType w:val="hybridMultilevel"/>
     <w:tmpl w:val="72B40338"/>
@@ -12288,7 +12280,7 @@
       </w:pPr>
     </w:lvl>
   </w:abstractNum>
-  <w:abstractNum w:abstractNumId="30">
+  <w:abstractNum w:abstractNumId="30" w15:restartNumberingAfterBreak="0">
     <w:nsid w:val="759C2F74"/>
     <w:multiLevelType w:val="hybridMultilevel"/>
     <w:tmpl w:val="C302C7BA"/>
@@ -12377,7 +12369,7 @@
       </w:pPr>
     </w:lvl>
   </w:abstractNum>
-  <w:abstractNum w:abstractNumId="31">
+  <w:abstractNum w:abstractNumId="31" w15:restartNumberingAfterBreak="0">
     <w:nsid w:val="75C559EE"/>
     <w:multiLevelType w:val="hybridMultilevel"/>
     <w:tmpl w:val="E07805FA"/>
@@ -12567,7 +12559,7 @@
 </file>
 
 <file path=word/styles.xml><?xml version="1.0" encoding="utf-8"?>
-<w:styles xmlns:mc="http://schemas.openxmlformats.org/markup-compatibility/2006" xmlns:r="http://schemas.openxmlformats.org/officeDocument/2006/relationships" xmlns:w="http://schemas.openxmlformats.org/wordprocessingml/2006/main" xmlns:w14="http://schemas.microsoft.com/office/word/2010/wordml" xmlns:w15="http://schemas.microsoft.com/office/word/2012/wordml" mc:Ignorable="w14 w15">
+<w:styles xmlns:mc="http://schemas.openxmlformats.org/markup-compatibility/2006" xmlns:r="http://schemas.openxmlformats.org/officeDocument/2006/relationships" xmlns:w="http://schemas.openxmlformats.org/wordprocessingml/2006/main" xmlns:w14="http://schemas.microsoft.com/office/word/2010/wordml" xmlns:w15="http://schemas.microsoft.com/office/word/2012/wordml" xmlns:w16cid="http://schemas.microsoft.com/office/word/2016/wordml/cid" xmlns:w16se="http://schemas.microsoft.com/office/word/2015/wordml/symex" mc:Ignorable="w14 w15 w16se w16cid">
   <w:docDefaults>
     <w:rPrDefault>
       <w:rPr>
@@ -12583,7 +12575,7 @@
       </w:pPr>
     </w:pPrDefault>
   </w:docDefaults>
-  <w:latentStyles w:defLockedState="0" w:defUIPriority="99" w:defSemiHidden="0" w:defUnhideWhenUsed="0" w:defQFormat="0" w:count="382">
+  <w:latentStyles w:defLockedState="0" w:defUIPriority="99" w:defSemiHidden="0" w:defUnhideWhenUsed="0" w:defQFormat="0" w:count="375">
     <w:lsdException w:name="Normal" w:uiPriority="0" w:qFormat="1"/>
     <w:lsdException w:name="heading 1" w:uiPriority="9" w:qFormat="1"/>
     <w:lsdException w:name="heading 2" w:semiHidden="1" w:uiPriority="9" w:unhideWhenUsed="1" w:qFormat="1"/>
@@ -13078,7 +13070,6 @@
       <w:spacing w:after="0" w:line="240" w:lineRule="auto"/>
     </w:pPr>
     <w:tblPr>
-      <w:tblInd w:w="0" w:type="dxa"/>
       <w:tblBorders>
         <w:top w:val="single" w:sz="4" w:space="0" w:color="auto"/>
         <w:left w:val="single" w:sz="4" w:space="0" w:color="auto"/>
@@ -13087,12 +13078,6 @@
         <w:insideH w:val="single" w:sz="4" w:space="0" w:color="auto"/>
         <w:insideV w:val="single" w:sz="4" w:space="0" w:color="auto"/>
       </w:tblBorders>
-      <w:tblCellMar>
-        <w:top w:w="0" w:type="dxa"/>
-        <w:left w:w="108" w:type="dxa"/>
-        <w:bottom w:w="0" w:type="dxa"/>
-        <w:right w:w="108" w:type="dxa"/>
-      </w:tblCellMar>
     </w:tblPr>
   </w:style>
   <w:style w:type="paragraph" w:styleId="Header">
@@ -13790,7 +13775,7 @@
 </file>
 
 <file path=customXml/itemProps1.xml><?xml version="1.0" encoding="utf-8"?>
-<ds:datastoreItem xmlns:ds="http://schemas.openxmlformats.org/officeDocument/2006/customXml" ds:itemID="{FB724185-106E-D34B-9453-E2A87D30E5E3}">
+<ds:datastoreItem xmlns:ds="http://schemas.openxmlformats.org/officeDocument/2006/customXml" ds:itemID="{0EAB307A-A850-7847-9AEE-0EA636741CDE}">
   <ds:schemaRefs>
     <ds:schemaRef ds:uri="http://schemas.openxmlformats.org/officeDocument/2006/bibliography"/>
   </ds:schemaRefs>

</xml_diff>